<commit_message>
modified:   src/closing.c 	modified:   src/config.c two relative path, separte for C::B and for Makefile
</commit_message>
<xml_diff>
--- a/Documents/Szakdolgozat_piszkozat.docx
+++ b/Documents/Szakdolgozat_piszkozat.docx
@@ -3850,7 +3850,21 @@
         <w:rPr>
           <w:rFonts w:ascii="Times New Roman" w:hAnsi="Times New Roman"/>
         </w:rPr>
-        <w:t xml:space="preserve"> IoT, de ezeken kívül lehetne még sorolni jó pár, direkt erre a területre kifejlesztett rendszert.</w:t>
+        <w:t xml:space="preserve"> </w:t>
+      </w:r>
+      <w:proofErr w:type="spellStart"/>
+      <w:r>
+        <w:rPr>
+          <w:rFonts w:ascii="Times New Roman" w:hAnsi="Times New Roman"/>
+        </w:rPr>
+        <w:t>IoT</w:t>
+      </w:r>
+      <w:proofErr w:type="spellEnd"/>
+      <w:r>
+        <w:rPr>
+          <w:rFonts w:ascii="Times New Roman" w:hAnsi="Times New Roman"/>
+        </w:rPr>
+        <w:t>, de ezeken kívül lehetne még sorolni jó pár, direkt erre a területre kifejlesztett rendszert.</w:t>
       </w:r>
     </w:p>
     <w:p>
@@ -4459,13 +4473,7 @@
         <w:rPr>
           <w:rFonts w:ascii="Times New Roman" w:hAnsi="Times New Roman"/>
         </w:rPr>
-        <w:t>legvégül</w:t>
-      </w:r>
-      <w:r>
-        <w:rPr>
-          <w:rFonts w:ascii="Times New Roman" w:hAnsi="Times New Roman"/>
-        </w:rPr>
-        <w:t xml:space="preserve"> </w:t>
+        <w:t xml:space="preserve">legvégül </w:t>
       </w:r>
       <w:r>
         <w:rPr>
@@ -5161,7 +5169,21 @@
         <w:rPr>
           <w:rFonts w:ascii="Times New Roman" w:hAnsi="Times New Roman"/>
         </w:rPr>
-        <w:t xml:space="preserve"> hogy a 2-es verzióra már lehetővé teszi a Windows 10 IoT </w:t>
+        <w:t xml:space="preserve"> hogy a 2-es verzióra már lehetővé teszi a Windows 10 </w:t>
+      </w:r>
+      <w:proofErr w:type="spellStart"/>
+      <w:r>
+        <w:rPr>
+          <w:rFonts w:ascii="Times New Roman" w:hAnsi="Times New Roman"/>
+        </w:rPr>
+        <w:t>IoT</w:t>
+      </w:r>
+      <w:proofErr w:type="spellEnd"/>
+      <w:r>
+        <w:rPr>
+          <w:rFonts w:ascii="Times New Roman" w:hAnsi="Times New Roman"/>
+        </w:rPr>
+        <w:t xml:space="preserve"> </w:t>
       </w:r>
       <w:proofErr w:type="spellStart"/>
       <w:r>
@@ -5316,13 +5338,7 @@
         <w:rPr>
           <w:rFonts w:ascii="Times New Roman" w:hAnsi="Times New Roman"/>
         </w:rPr>
-        <w:t xml:space="preserve"> </w:t>
-      </w:r>
-      <w:r>
-        <w:rPr>
-          <w:rFonts w:ascii="Times New Roman" w:hAnsi="Times New Roman"/>
-        </w:rPr>
-        <w:t>nélkül</w:t>
+        <w:t xml:space="preserve"> nélkül</w:t>
       </w:r>
       <w:r>
         <w:rPr>
@@ -8133,10 +8149,10 @@
           <w:lang w:eastAsia="hu-HU" w:bidi="ar-SA"/>
         </w:rPr>
         <w:drawing>
-          <wp:inline distT="0" distB="0" distL="0" distR="0" wp14:anchorId="527118DE" wp14:editId="43D64DEE">
-            <wp:extent cx="6056124" cy="3370521"/>
-            <wp:effectExtent l="0" t="0" r="1905" b="1905"/>
-            <wp:docPr id="3" name="Kép 3"/>
+          <wp:inline distT="0" distB="0" distL="0" distR="0" wp14:anchorId="5093946A" wp14:editId="48919CA3">
+            <wp:extent cx="5760085" cy="2165985"/>
+            <wp:effectExtent l="0" t="0" r="0" b="5715"/>
+            <wp:docPr id="12" name="Kép 12"/>
             <wp:cNvGraphicFramePr>
               <a:graphicFrameLocks xmlns:a="http://schemas.openxmlformats.org/drawingml/2006/main" noChangeAspect="1"/>
             </wp:cNvGraphicFramePr>
@@ -8144,7 +8160,7 @@
               <a:graphicData uri="http://schemas.openxmlformats.org/drawingml/2006/picture">
                 <pic:pic xmlns:pic="http://schemas.openxmlformats.org/drawingml/2006/picture">
                   <pic:nvPicPr>
-                    <pic:cNvPr id="3" name="raspi_conf.png"/>
+                    <pic:cNvPr id="0" name="raspi_conf_2.png"/>
                     <pic:cNvPicPr/>
                   </pic:nvPicPr>
                   <pic:blipFill>
@@ -8162,7 +8178,7 @@
                   <pic:spPr>
                     <a:xfrm>
                       <a:off x="0" y="0"/>
-                      <a:ext cx="6053890" cy="3369278"/>
+                      <a:ext cx="5760085" cy="2165985"/>
                     </a:xfrm>
                     <a:prstGeom prst="rect">
                       <a:avLst/>
@@ -8205,7 +8221,6 @@
         <w:rPr>
           <w:rFonts w:ascii="Times New Roman" w:hAnsi="Times New Roman"/>
         </w:rPr>
-        <w:lastRenderedPageBreak/>
         <w:t xml:space="preserve"> Ezen kívül még az </w:t>
       </w:r>
       <w:r>
@@ -8298,7 +8313,14 @@
         <w:rPr>
           <w:rFonts w:ascii="Times New Roman" w:hAnsi="Times New Roman"/>
         </w:rPr>
-        <w:t xml:space="preserve"> Különben nem lehet tudni paraméterezni se a soros port </w:t>
+        <w:t xml:space="preserve"> Különben nem lehet tudni paraméterezni se a </w:t>
+      </w:r>
+      <w:r>
+        <w:rPr>
+          <w:rFonts w:ascii="Times New Roman" w:hAnsi="Times New Roman"/>
+        </w:rPr>
+        <w:lastRenderedPageBreak/>
+        <w:t xml:space="preserve">soros port </w:t>
       </w:r>
       <w:r>
         <w:rPr>
@@ -9080,91 +9102,88 @@
       </w:r>
       <w:proofErr w:type="spellEnd"/>
       <w:r>
-        <w:t xml:space="preserve"> használó gépnek </w:t>
+        <w:t xml:space="preserve"> használó gépnek van egy </w:t>
+      </w:r>
+      <w:proofErr w:type="spellStart"/>
+      <w:r>
+        <w:t>host-azonosító</w:t>
+      </w:r>
+      <w:proofErr w:type="spellEnd"/>
+      <w:r>
+        <w:t xml:space="preserve"> RSA kulcsa (</w:t>
+      </w:r>
+      <w:proofErr w:type="spellStart"/>
+      <w:r>
+        <w:t>default</w:t>
+      </w:r>
+      <w:proofErr w:type="spellEnd"/>
+      <w:r>
+        <w:t xml:space="preserve"> 1024 bit). A szerver gépen az </w:t>
+      </w:r>
+      <w:proofErr w:type="spellStart"/>
+      <w:r>
+        <w:t>sshd</w:t>
+      </w:r>
+      <w:proofErr w:type="spellEnd"/>
+      <w:r>
+        <w:t xml:space="preserve"> </w:t>
+      </w:r>
+      <w:proofErr w:type="spellStart"/>
+      <w:r>
+        <w:t>daemon</w:t>
+      </w:r>
+      <w:proofErr w:type="spellEnd"/>
+      <w:r>
+        <w:t xml:space="preserve"> ezen kívül generál egy szerver RSA kulcsot is (</w:t>
+      </w:r>
+      <w:proofErr w:type="spellStart"/>
+      <w:r>
+        <w:t>default</w:t>
+      </w:r>
+      <w:proofErr w:type="spellEnd"/>
+      <w:r>
+        <w:t xml:space="preserve"> 768 bit), amelyet óránként </w:t>
+      </w:r>
+      <w:proofErr w:type="gramStart"/>
+      <w:r>
+        <w:t>frissít</w:t>
+      </w:r>
+      <w:proofErr w:type="gramEnd"/>
+      <w:r>
+        <w:t xml:space="preserve"> és amit soha nem tárol a merevlemezen.” </w:t>
+      </w:r>
+      <w:r>
+        <w:t xml:space="preserve">RSA kulcs használata esetén, a felhasználónak nem kell bonyolult jelszó beírásával bajlódnia, viszont a 768 bites titkosítás már feltörésre kerül. </w:t>
+      </w:r>
+      <w:r>
+        <w:t xml:space="preserve">Bár </w:t>
+      </w:r>
+      <w:r>
+        <w:t xml:space="preserve">az 1024 bites </w:t>
+      </w:r>
+      <w:r>
+        <w:t xml:space="preserve">RSA kulcsot </w:t>
+      </w:r>
+      <w:r>
+        <w:t xml:space="preserve">még nem törték fel, mégse </w:t>
+      </w:r>
+      <w:r>
+        <w:t>alkalmaztam</w:t>
+      </w:r>
+      <w:r>
+        <w:t xml:space="preserve"> ezt a lehetőséget</w:t>
+      </w:r>
+      <w:r>
+        <w:t>,</w:t>
+      </w:r>
+      <w:r>
+        <w:t xml:space="preserve"> </w:t>
+      </w:r>
+      <w:r>
+        <w:t xml:space="preserve">helyette </w:t>
       </w:r>
       <w:r>
         <w:lastRenderedPageBreak/>
-        <w:t xml:space="preserve">van egy </w:t>
-      </w:r>
-      <w:proofErr w:type="spellStart"/>
-      <w:r>
-        <w:t>host-azonosító</w:t>
-      </w:r>
-      <w:proofErr w:type="spellEnd"/>
-      <w:r>
-        <w:t xml:space="preserve"> RSA kulcsa (</w:t>
-      </w:r>
-      <w:proofErr w:type="spellStart"/>
-      <w:r>
-        <w:t>default</w:t>
-      </w:r>
-      <w:proofErr w:type="spellEnd"/>
-      <w:r>
-        <w:t xml:space="preserve"> 1024 bit). A szerver gépen az </w:t>
-      </w:r>
-      <w:proofErr w:type="spellStart"/>
-      <w:r>
-        <w:t>sshd</w:t>
-      </w:r>
-      <w:proofErr w:type="spellEnd"/>
-      <w:r>
-        <w:t xml:space="preserve"> </w:t>
-      </w:r>
-      <w:proofErr w:type="spellStart"/>
-      <w:r>
-        <w:t>daemon</w:t>
-      </w:r>
-      <w:proofErr w:type="spellEnd"/>
-      <w:r>
-        <w:t xml:space="preserve"> ezen kívül generál egy szerver RSA kulcsot is (</w:t>
-      </w:r>
-      <w:proofErr w:type="spellStart"/>
-      <w:r>
-        <w:t>default</w:t>
-      </w:r>
-      <w:proofErr w:type="spellEnd"/>
-      <w:r>
-        <w:t xml:space="preserve"> 768 bit), amelyet óránként </w:t>
-      </w:r>
-      <w:proofErr w:type="gramStart"/>
-      <w:r>
-        <w:t>frissít</w:t>
-      </w:r>
-      <w:proofErr w:type="gramEnd"/>
-      <w:r>
-        <w:t xml:space="preserve"> és amit soha nem tárol a merevlemezen.” </w:t>
-      </w:r>
-      <w:r>
-        <w:t xml:space="preserve">RSA kulcs használata esetén, a felhasználónak nem kell bonyolult jelszó beírásával bajlódnia, viszont a 768 bites titkosítás már feltörésre kerül. </w:t>
-      </w:r>
-      <w:r>
-        <w:t xml:space="preserve">Bár </w:t>
-      </w:r>
-      <w:r>
-        <w:t xml:space="preserve">az 1024 bites </w:t>
-      </w:r>
-      <w:r>
-        <w:t xml:space="preserve">RSA kulcsot </w:t>
-      </w:r>
-      <w:r>
-        <w:t xml:space="preserve">még nem törték fel, mégse </w:t>
-      </w:r>
-      <w:r>
-        <w:t>alkalmaztam</w:t>
-      </w:r>
-      <w:r>
-        <w:t xml:space="preserve"> ezt a lehetőséget</w:t>
-      </w:r>
-      <w:r>
-        <w:t>,</w:t>
-      </w:r>
-      <w:r>
-        <w:t xml:space="preserve"> </w:t>
-      </w:r>
-      <w:r>
-        <w:t xml:space="preserve">helyette </w:t>
-      </w:r>
-      <w:r>
         <w:t>egy általam ismert erős jelszó került</w:t>
       </w:r>
       <w:r>
@@ -9797,7 +9816,21 @@
         <w:rPr>
           <w:rFonts w:ascii="Times New Roman" w:hAnsi="Times New Roman"/>
         </w:rPr>
-        <w:t xml:space="preserve"> nevet adni neki, mert akkor nem kell feleslegesen make </w:t>
+        <w:t xml:space="preserve"> nevet adni neki, mert akkor nem kell feleslegesen </w:t>
+      </w:r>
+      <w:proofErr w:type="spellStart"/>
+      <w:r>
+        <w:rPr>
+          <w:rFonts w:ascii="Times New Roman" w:hAnsi="Times New Roman"/>
+        </w:rPr>
+        <w:t>make</w:t>
+      </w:r>
+      <w:proofErr w:type="spellEnd"/>
+      <w:r>
+        <w:rPr>
+          <w:rFonts w:ascii="Times New Roman" w:hAnsi="Times New Roman"/>
+        </w:rPr>
+        <w:t xml:space="preserve"> </w:t>
       </w:r>
       <w:proofErr w:type="spellStart"/>
       <w:r>
@@ -12267,6 +12300,7 @@
           <w:rFonts w:ascii="Times New Roman" w:hAnsi="Times New Roman"/>
         </w:rPr>
       </w:pPr>
+      <w:bookmarkStart w:id="8" w:name="_GoBack"/>
       <w:r>
         <w:rPr>
           <w:rFonts w:ascii="Times New Roman" w:hAnsi="Times New Roman"/>
@@ -12274,18 +12308,18 @@
           <w:lang w:eastAsia="hu-HU" w:bidi="ar-SA"/>
         </w:rPr>
         <w:drawing>
-          <wp:anchor distT="0" distB="0" distL="114300" distR="114300" simplePos="0" relativeHeight="251609600" behindDoc="0" locked="0" layoutInCell="1" allowOverlap="1" wp14:anchorId="0E8E581F" wp14:editId="6BC9B2BB">
+          <wp:anchor distT="0" distB="0" distL="114300" distR="114300" simplePos="0" relativeHeight="251795968" behindDoc="0" locked="0" layoutInCell="1" allowOverlap="1" wp14:anchorId="53EBE746" wp14:editId="5B76E1CC">
             <wp:simplePos x="0" y="0"/>
             <wp:positionH relativeFrom="margin">
-              <wp:posOffset>-457200</wp:posOffset>
+              <wp:posOffset>-357505</wp:posOffset>
             </wp:positionH>
             <wp:positionV relativeFrom="margin">
-              <wp:posOffset>2986405</wp:posOffset>
+              <wp:posOffset>3735070</wp:posOffset>
             </wp:positionV>
-            <wp:extent cx="6530975" cy="4039870"/>
-            <wp:effectExtent l="0" t="0" r="3175" b="0"/>
+            <wp:extent cx="6379210" cy="2423795"/>
+            <wp:effectExtent l="0" t="0" r="2540" b="0"/>
             <wp:wrapSquare wrapText="bothSides"/>
-            <wp:docPr id="8" name="Kép 8"/>
+            <wp:docPr id="26" name="Kép 26"/>
             <wp:cNvGraphicFramePr>
               <a:graphicFrameLocks xmlns:a="http://schemas.openxmlformats.org/drawingml/2006/main" noChangeAspect="1"/>
             </wp:cNvGraphicFramePr>
@@ -12293,7 +12327,7 @@
               <a:graphicData uri="http://schemas.openxmlformats.org/drawingml/2006/picture">
                 <pic:pic xmlns:pic="http://schemas.openxmlformats.org/drawingml/2006/picture">
                   <pic:nvPicPr>
-                    <pic:cNvPr id="8" name="gitg.png"/>
+                    <pic:cNvPr id="0" name="gitg2.png"/>
                     <pic:cNvPicPr/>
                   </pic:nvPicPr>
                   <pic:blipFill>
@@ -12311,7 +12345,7 @@
                   <pic:spPr>
                     <a:xfrm>
                       <a:off x="0" y="0"/>
-                      <a:ext cx="6530975" cy="4039870"/>
+                      <a:ext cx="6379210" cy="2423795"/>
                     </a:xfrm>
                     <a:prstGeom prst="rect">
                       <a:avLst/>
@@ -12329,6 +12363,7 @@
           </wp:anchor>
         </w:drawing>
       </w:r>
+      <w:bookmarkEnd w:id="8"/>
       <w:r>
         <w:rPr>
           <w:rFonts w:ascii="Times New Roman" w:hAnsi="Times New Roman"/>
@@ -12362,6 +12397,40 @@
           <w:rFonts w:ascii="Times New Roman" w:hAnsi="Times New Roman"/>
         </w:rPr>
         <w:t xml:space="preserve"> program. </w:t>
+      </w:r>
+      <w:r>
+        <w:rPr>
+          <w:rFonts w:ascii="Times New Roman" w:hAnsi="Times New Roman"/>
+        </w:rPr>
+        <w:t xml:space="preserve">Jól láthatóan a program az egyszerű átláthatóság érdekében elkülöníti a változásokat. A piros mező tartalma az előző </w:t>
+      </w:r>
+      <w:proofErr w:type="spellStart"/>
+      <w:r>
+        <w:rPr>
+          <w:rFonts w:ascii="Times New Roman" w:hAnsi="Times New Roman"/>
+        </w:rPr>
+        <w:t>commitba</w:t>
+      </w:r>
+      <w:proofErr w:type="spellEnd"/>
+      <w:r>
+        <w:rPr>
+          <w:rFonts w:ascii="Times New Roman" w:hAnsi="Times New Roman"/>
+        </w:rPr>
+        <w:t xml:space="preserve"> még megvolt, az újba viszont már nem. A zöld mező az új </w:t>
+      </w:r>
+      <w:proofErr w:type="spellStart"/>
+      <w:r>
+        <w:rPr>
+          <w:rFonts w:ascii="Times New Roman" w:hAnsi="Times New Roman"/>
+        </w:rPr>
+        <w:t>commit</w:t>
+      </w:r>
+      <w:proofErr w:type="spellEnd"/>
+      <w:r>
+        <w:rPr>
+          <w:rFonts w:ascii="Times New Roman" w:hAnsi="Times New Roman"/>
+        </w:rPr>
+        <w:t xml:space="preserve"> újdonságait mutatja. </w:t>
       </w:r>
       <w:r>
         <w:rPr>
@@ -12621,7 +12690,7 @@
         <w:ind w:firstLine="0"/>
         <w:jc w:val="center"/>
       </w:pPr>
-      <w:bookmarkStart w:id="8" w:name="_Toc502001877"/>
+      <w:bookmarkStart w:id="9" w:name="_Toc502001877"/>
       <w:proofErr w:type="spellStart"/>
       <w:r>
         <w:lastRenderedPageBreak/>
@@ -12637,7 +12706,7 @@
       <w:r>
         <w:t>blocks</w:t>
       </w:r>
-      <w:bookmarkEnd w:id="8"/>
+      <w:bookmarkEnd w:id="9"/>
       <w:proofErr w:type="spellEnd"/>
     </w:p>
     <w:p>
@@ -12932,12 +13001,12 @@
         <w:ind w:firstLine="0"/>
         <w:jc w:val="center"/>
       </w:pPr>
-      <w:bookmarkStart w:id="9" w:name="_Toc502001878"/>
+      <w:bookmarkStart w:id="10" w:name="_Toc502001878"/>
       <w:proofErr w:type="spellStart"/>
       <w:r>
         <w:t>Valgrind</w:t>
       </w:r>
-      <w:bookmarkEnd w:id="9"/>
+      <w:bookmarkEnd w:id="10"/>
       <w:proofErr w:type="spellEnd"/>
     </w:p>
     <w:p>
@@ -13712,11 +13781,11 @@
         <w:ind w:firstLine="0"/>
         <w:jc w:val="center"/>
       </w:pPr>
-      <w:bookmarkStart w:id="10" w:name="_Toc502001879"/>
+      <w:bookmarkStart w:id="11" w:name="_Toc502001879"/>
       <w:r>
         <w:t>Dia</w:t>
       </w:r>
-      <w:bookmarkEnd w:id="10"/>
+      <w:bookmarkEnd w:id="11"/>
     </w:p>
     <w:p/>
     <w:p>
@@ -13953,12 +14022,12 @@
         <w:ind w:firstLine="0"/>
         <w:jc w:val="center"/>
       </w:pPr>
-      <w:bookmarkStart w:id="11" w:name="_Toc502001880"/>
+      <w:bookmarkStart w:id="12" w:name="_Toc502001880"/>
       <w:proofErr w:type="spellStart"/>
       <w:r>
         <w:t>Logrotate</w:t>
       </w:r>
-      <w:bookmarkEnd w:id="11"/>
+      <w:bookmarkEnd w:id="12"/>
       <w:proofErr w:type="spellEnd"/>
     </w:p>
     <w:p>
@@ -14516,7 +14585,7 @@
           <w:szCs w:val="28"/>
         </w:rPr>
       </w:pPr>
-      <w:bookmarkStart w:id="12" w:name="_Toc502001881"/>
+      <w:bookmarkStart w:id="13" w:name="_Toc502001881"/>
       <w:r>
         <w:rPr>
           <w:sz w:val="28"/>
@@ -14525,7 +14594,7 @@
         <w:lastRenderedPageBreak/>
         <w:t>Program</w:t>
       </w:r>
-      <w:bookmarkEnd w:id="12"/>
+      <w:bookmarkEnd w:id="13"/>
     </w:p>
     <w:p/>
     <w:p>
@@ -14539,11 +14608,11 @@
         <w:ind w:firstLine="0"/>
         <w:jc w:val="center"/>
       </w:pPr>
-      <w:bookmarkStart w:id="13" w:name="_Toc502001882"/>
+      <w:bookmarkStart w:id="14" w:name="_Toc502001882"/>
       <w:r>
         <w:t>Tervezés</w:t>
       </w:r>
-      <w:bookmarkEnd w:id="13"/>
+      <w:bookmarkEnd w:id="14"/>
     </w:p>
     <w:p/>
     <w:p>
@@ -15153,7 +15222,7 @@
           <w:szCs w:val="26"/>
         </w:rPr>
       </w:pPr>
-      <w:bookmarkStart w:id="14" w:name="_Toc502001883"/>
+      <w:bookmarkStart w:id="15" w:name="_Toc502001883"/>
       <w:r>
         <w:rPr>
           <w:szCs w:val="26"/>
@@ -15167,7 +15236,7 @@
         </w:rPr>
         <w:t xml:space="preserve"> beolvasása</w:t>
       </w:r>
-      <w:bookmarkEnd w:id="14"/>
+      <w:bookmarkEnd w:id="15"/>
     </w:p>
     <w:p/>
     <w:p>
@@ -17563,7 +17632,7 @@
           <w:szCs w:val="28"/>
         </w:rPr>
       </w:pPr>
-      <w:bookmarkStart w:id="15" w:name="_Toc502001884"/>
+      <w:bookmarkStart w:id="16" w:name="_Toc502001884"/>
       <w:r>
         <w:rPr>
           <w:sz w:val="28"/>
@@ -17572,7 +17641,7 @@
         <w:lastRenderedPageBreak/>
         <w:t>Soros port</w:t>
       </w:r>
-      <w:bookmarkEnd w:id="15"/>
+      <w:bookmarkEnd w:id="16"/>
     </w:p>
     <w:p/>
     <w:p>
@@ -19391,7 +19460,7 @@
         <w:ind w:firstLine="0"/>
         <w:jc w:val="center"/>
       </w:pPr>
-      <w:bookmarkStart w:id="16" w:name="_Toc502001885"/>
+      <w:bookmarkStart w:id="17" w:name="_Toc502001885"/>
       <w:r>
         <w:t xml:space="preserve">TAILQ és </w:t>
       </w:r>
@@ -19403,7 +19472,7 @@
       <w:r>
         <w:t xml:space="preserve"> inicializálás</w:t>
       </w:r>
-      <w:bookmarkEnd w:id="16"/>
+      <w:bookmarkEnd w:id="17"/>
     </w:p>
     <w:p>
       <w:pPr>
@@ -20653,11 +20722,11 @@
         <w:ind w:firstLine="0"/>
         <w:jc w:val="center"/>
       </w:pPr>
-      <w:bookmarkStart w:id="17" w:name="_Toc502001886"/>
+      <w:bookmarkStart w:id="18" w:name="_Toc502001886"/>
       <w:r>
         <w:t>Szálkezelés</w:t>
       </w:r>
-      <w:bookmarkEnd w:id="17"/>
+      <w:bookmarkEnd w:id="18"/>
     </w:p>
     <w:p>
       <w:pPr>
@@ -21648,14 +21717,14 @@
         <w:ind w:firstLine="0"/>
         <w:jc w:val="center"/>
       </w:pPr>
-      <w:bookmarkStart w:id="18" w:name="_Toc502001887"/>
+      <w:bookmarkStart w:id="19" w:name="_Toc502001887"/>
       <w:r>
         <w:t>Rendszer</w:t>
       </w:r>
       <w:r>
         <w:t>naplózás</w:t>
       </w:r>
-      <w:bookmarkEnd w:id="18"/>
+      <w:bookmarkEnd w:id="19"/>
     </w:p>
     <w:p/>
     <w:p>
@@ -23161,11 +23230,11 @@
         <w:ind w:firstLine="0"/>
         <w:jc w:val="center"/>
       </w:pPr>
-      <w:bookmarkStart w:id="19" w:name="_Toc502001888"/>
+      <w:bookmarkStart w:id="20" w:name="_Toc502001888"/>
       <w:r>
         <w:t>Watchdog</w:t>
       </w:r>
-      <w:bookmarkEnd w:id="19"/>
+      <w:bookmarkEnd w:id="20"/>
     </w:p>
     <w:p>
       <w:pPr>
@@ -23466,7 +23535,21 @@
         <w:rPr>
           <w:rFonts w:ascii="Times New Roman" w:hAnsi="Times New Roman" w:cs="Times New Roman"/>
         </w:rPr>
-        <w:t xml:space="preserve"> a watchdog </w:t>
+        <w:t xml:space="preserve"> a </w:t>
+      </w:r>
+      <w:proofErr w:type="spellStart"/>
+      <w:r>
+        <w:rPr>
+          <w:rFonts w:ascii="Times New Roman" w:hAnsi="Times New Roman" w:cs="Times New Roman"/>
+        </w:rPr>
+        <w:t>watchdog</w:t>
+      </w:r>
+      <w:proofErr w:type="spellEnd"/>
+      <w:r>
+        <w:rPr>
+          <w:rFonts w:ascii="Times New Roman" w:hAnsi="Times New Roman" w:cs="Times New Roman"/>
+        </w:rPr>
+        <w:t xml:space="preserve"> </w:t>
       </w:r>
       <w:proofErr w:type="spellStart"/>
       <w:r>
@@ -23532,13 +23615,7 @@
         <w:rPr>
           <w:rFonts w:ascii="Times New Roman" w:hAnsi="Times New Roman" w:cs="Times New Roman"/>
         </w:rPr>
-        <w:t xml:space="preserve"> </w:t>
-      </w:r>
-      <w:r>
-        <w:rPr>
-          <w:rFonts w:ascii="Times New Roman" w:hAnsi="Times New Roman" w:cs="Times New Roman"/>
-        </w:rPr>
-        <w:t>kezelni</w:t>
+        <w:t xml:space="preserve"> kezelni</w:t>
       </w:r>
       <w:r>
         <w:rPr>
@@ -23762,11 +23839,11 @@
         <w:ind w:firstLine="0"/>
         <w:jc w:val="center"/>
       </w:pPr>
-      <w:bookmarkStart w:id="20" w:name="_Toc502001889"/>
+      <w:bookmarkStart w:id="21" w:name="_Toc502001889"/>
       <w:r>
         <w:t>Mozgóátlag</w:t>
       </w:r>
-      <w:bookmarkEnd w:id="20"/>
+      <w:bookmarkEnd w:id="21"/>
     </w:p>
     <w:p/>
     <w:p>
@@ -24169,13 +24246,7 @@
                               <w:rPr>
                                 <w:noProof/>
                               </w:rPr>
-                              <w:t>1</w:t>
-                            </w:r>
-                            <w:r>
-                              <w:rPr>
-                                <w:noProof/>
-                              </w:rPr>
-                              <w:t>3</w:t>
+                              <w:t>13</w:t>
                             </w:r>
                             <w:r>
                               <w:t>. ábra Egyszerű mozgóátlag általános képlete</w:t>
@@ -24221,13 +24292,7 @@
                         <w:rPr>
                           <w:noProof/>
                         </w:rPr>
-                        <w:t>1</w:t>
-                      </w:r>
-                      <w:r>
-                        <w:rPr>
-                          <w:noProof/>
-                        </w:rPr>
-                        <w:t>3</w:t>
+                        <w:t>13</w:t>
                       </w:r>
                       <w:r>
                         <w:t>. ábra Egyszerű mozgóátlag általános képlete</w:t>
@@ -24269,7 +24334,7 @@
             <v:imagedata r:id="rId27" o:title=""/>
             <w10:wrap type="square" anchorx="margin" anchory="margin"/>
           </v:shape>
-          <o:OLEObject Type="Embed" ProgID="Equation.3" ShapeID="_x0000_s1027" DrawAspect="Content" ObjectID="_1575750306" r:id="rId28"/>
+          <o:OLEObject Type="Embed" ProgID="Equation.3" ShapeID="_x0000_s1027" DrawAspect="Content" ObjectID="_1575833300" r:id="rId28"/>
         </w:pict>
       </w:r>
       <w:r>
@@ -24372,13 +24437,7 @@
                               <w:rPr>
                                 <w:noProof/>
                               </w:rPr>
-                              <w:t>1</w:t>
-                            </w:r>
-                            <w:r>
-                              <w:rPr>
-                                <w:noProof/>
-                              </w:rPr>
-                              <w:t>4</w:t>
+                              <w:t>14</w:t>
                             </w:r>
                             <w:r>
                               <w:t>. ábra Páratlan tagszámú mozgóátlag mérés</w:t>
@@ -24425,13 +24484,7 @@
                         <w:rPr>
                           <w:noProof/>
                         </w:rPr>
-                        <w:t>1</w:t>
-                      </w:r>
-                      <w:r>
-                        <w:rPr>
-                          <w:noProof/>
-                        </w:rPr>
-                        <w:t>4</w:t>
+                        <w:t>14</w:t>
                       </w:r>
                       <w:r>
                         <w:t>. ábra Páratlan tagszámú mozgóátlag mérés</w:t>
@@ -24572,13 +24625,7 @@
                               <w:rPr>
                                 <w:noProof/>
                               </w:rPr>
-                              <w:t>1</w:t>
-                            </w:r>
-                            <w:r>
-                              <w:rPr>
-                                <w:noProof/>
-                              </w:rPr>
-                              <w:t>5</w:t>
+                              <w:t>15</w:t>
                             </w:r>
                             <w:r>
                               <w:t xml:space="preserve">. ábra </w:t>
@@ -24622,13 +24669,7 @@
                         <w:rPr>
                           <w:noProof/>
                         </w:rPr>
-                        <w:t>1</w:t>
-                      </w:r>
-                      <w:r>
-                        <w:rPr>
-                          <w:noProof/>
-                        </w:rPr>
-                        <w:t>5</w:t>
+                        <w:t>15</w:t>
                       </w:r>
                       <w:r>
                         <w:t xml:space="preserve">. ábra </w:t>
@@ -24718,7 +24759,7 @@
         <w:ind w:firstLine="0"/>
         <w:jc w:val="center"/>
       </w:pPr>
-      <w:bookmarkStart w:id="21" w:name="_Toc502001890"/>
+      <w:bookmarkStart w:id="22" w:name="_Toc502001890"/>
       <w:r>
         <w:lastRenderedPageBreak/>
         <w:t>Futó</w:t>
@@ -24729,7 +24770,7 @@
       <w:r>
         <w:t>hiszterézis</w:t>
       </w:r>
-      <w:bookmarkEnd w:id="21"/>
+      <w:bookmarkEnd w:id="22"/>
     </w:p>
     <w:p>
       <w:pPr>
@@ -25204,13 +25245,7 @@
                               <w:rPr>
                                 <w:noProof/>
                               </w:rPr>
-                              <w:t>1</w:t>
-                            </w:r>
-                            <w:r>
-                              <w:rPr>
-                                <w:noProof/>
-                              </w:rPr>
-                              <w:t>7</w:t>
+                              <w:t>17</w:t>
                             </w:r>
                             <w:r>
                               <w:t>. ábra Futó hiszterézis folyamatábra</w:t>
@@ -25251,13 +25286,7 @@
                         <w:rPr>
                           <w:noProof/>
                         </w:rPr>
-                        <w:t>1</w:t>
-                      </w:r>
-                      <w:r>
-                        <w:rPr>
-                          <w:noProof/>
-                        </w:rPr>
-                        <w:t>7</w:t>
+                        <w:t>17</w:t>
                       </w:r>
                       <w:r>
                         <w:t>. ábra Futó hiszterézis folyamatábra</w:t>
@@ -25338,11 +25367,11 @@
         <w:ind w:firstLine="0"/>
         <w:jc w:val="center"/>
       </w:pPr>
-      <w:bookmarkStart w:id="22" w:name="_Toc502001891"/>
+      <w:bookmarkStart w:id="23" w:name="_Toc502001891"/>
       <w:r>
         <w:t>Olvasás</w:t>
       </w:r>
-      <w:bookmarkEnd w:id="22"/>
+      <w:bookmarkEnd w:id="23"/>
     </w:p>
     <w:p>
       <w:pPr>
@@ -26602,14 +26631,7 @@
                                 <w:rFonts w:ascii="Times New Roman" w:hAnsi="Times New Roman" w:cs="Times New Roman"/>
                                 <w:noProof/>
                               </w:rPr>
-                              <w:t>1</w:t>
-                            </w:r>
-                            <w:r>
-                              <w:rPr>
-                                <w:rFonts w:ascii="Times New Roman" w:hAnsi="Times New Roman" w:cs="Times New Roman"/>
-                                <w:noProof/>
-                              </w:rPr>
-                              <w:t>8</w:t>
+                              <w:t>18</w:t>
                             </w:r>
                             <w:r>
                               <w:t>. ábra Ideiglenes keret memória foglalása</w:t>
@@ -26651,14 +26673,7 @@
                           <w:rFonts w:ascii="Times New Roman" w:hAnsi="Times New Roman" w:cs="Times New Roman"/>
                           <w:noProof/>
                         </w:rPr>
-                        <w:t>1</w:t>
-                      </w:r>
-                      <w:r>
-                        <w:rPr>
-                          <w:rFonts w:ascii="Times New Roman" w:hAnsi="Times New Roman" w:cs="Times New Roman"/>
-                          <w:noProof/>
-                        </w:rPr>
-                        <w:t>8</w:t>
+                        <w:t>18</w:t>
                       </w:r>
                       <w:r>
                         <w:t>. ábra Ideiglenes keret memória foglalása</w:t>
@@ -28724,7 +28739,7 @@
         <w:ind w:firstLine="0"/>
         <w:jc w:val="center"/>
       </w:pPr>
-      <w:bookmarkStart w:id="23" w:name="_Toc502001892"/>
+      <w:bookmarkStart w:id="24" w:name="_Toc502001892"/>
       <w:proofErr w:type="gramStart"/>
       <w:r>
         <w:lastRenderedPageBreak/>
@@ -28733,7 +28748,7 @@
       <w:r>
         <w:t xml:space="preserve"> küldés</w:t>
       </w:r>
-      <w:bookmarkEnd w:id="23"/>
+      <w:bookmarkEnd w:id="24"/>
       <w:proofErr w:type="gramEnd"/>
     </w:p>
     <w:p>
@@ -29620,12 +29635,12 @@
         <w:ind w:firstLine="0"/>
         <w:jc w:val="center"/>
       </w:pPr>
-      <w:bookmarkStart w:id="24" w:name="_Toc502001893"/>
+      <w:bookmarkStart w:id="25" w:name="_Toc502001893"/>
       <w:r>
         <w:lastRenderedPageBreak/>
         <w:t>Feldolgozás</w:t>
       </w:r>
-      <w:bookmarkEnd w:id="24"/>
+      <w:bookmarkEnd w:id="25"/>
     </w:p>
     <w:p/>
     <w:p>
@@ -29867,13 +29882,7 @@
                               <w:rPr>
                                 <w:noProof/>
                               </w:rPr>
-                              <w:t>2</w:t>
-                            </w:r>
-                            <w:r>
-                              <w:rPr>
-                                <w:noProof/>
-                              </w:rPr>
-                              <w:t>2</w:t>
+                              <w:t>22</w:t>
                             </w:r>
                             <w:r>
                               <w:t xml:space="preserve">. ábra Eszközstruktúra </w:t>
@@ -29925,13 +29934,7 @@
                         <w:rPr>
                           <w:noProof/>
                         </w:rPr>
-                        <w:t>2</w:t>
-                      </w:r>
-                      <w:r>
-                        <w:rPr>
-                          <w:noProof/>
-                        </w:rPr>
-                        <w:t>2</w:t>
+                        <w:t>22</w:t>
                       </w:r>
                       <w:r>
                         <w:t xml:space="preserve">. ábra Eszközstruktúra </w:t>
@@ -30015,13 +30018,7 @@
                               <w:rPr>
                                 <w:noProof/>
                               </w:rPr>
-                              <w:t>2</w:t>
-                            </w:r>
-                            <w:r>
-                              <w:rPr>
-                                <w:noProof/>
-                              </w:rPr>
-                              <w:t>3</w:t>
+                              <w:t>23</w:t>
                             </w:r>
                             <w:r>
                               <w:t>. ábra Mozgó átlag részelemek foglalása</w:t>
@@ -30062,13 +30059,7 @@
                         <w:rPr>
                           <w:noProof/>
                         </w:rPr>
-                        <w:t>2</w:t>
-                      </w:r>
-                      <w:r>
-                        <w:rPr>
-                          <w:noProof/>
-                        </w:rPr>
-                        <w:t>3</w:t>
+                        <w:t>23</w:t>
                       </w:r>
                       <w:r>
                         <w:t>. ábra Mozgó átlag részelemek foglalása</w:t>
@@ -30557,11 +30548,11 @@
         <w:ind w:firstLine="0"/>
         <w:jc w:val="center"/>
       </w:pPr>
-      <w:bookmarkStart w:id="25" w:name="_Toc502001894"/>
+      <w:bookmarkStart w:id="26" w:name="_Toc502001894"/>
       <w:r>
         <w:t>Szignál kezelés</w:t>
       </w:r>
-      <w:bookmarkEnd w:id="25"/>
+      <w:bookmarkEnd w:id="26"/>
     </w:p>
     <w:p>
       <w:pPr>
@@ -31127,7 +31118,7 @@
         <w:ind w:firstLine="0"/>
         <w:jc w:val="center"/>
       </w:pPr>
-      <w:bookmarkStart w:id="26" w:name="_Toc502001895"/>
+      <w:bookmarkStart w:id="27" w:name="_Toc502001895"/>
       <w:r>
         <w:t xml:space="preserve">Program </w:t>
       </w:r>
@@ -31137,13 +31128,18 @@
       <w:r>
         <w:t>efejezés</w:t>
       </w:r>
-      <w:bookmarkEnd w:id="26"/>
-    </w:p>
-    <w:p/>
-    <w:p>
-      <w:pPr>
-        <w:spacing w:line="360" w:lineRule="auto"/>
-        <w:ind w:left="357" w:firstLine="352"/>
+      <w:bookmarkEnd w:id="27"/>
+    </w:p>
+    <w:p>
+      <w:pPr>
+        <w:spacing w:line="360" w:lineRule="auto"/>
+        <w:jc w:val="both"/>
+      </w:pPr>
+    </w:p>
+    <w:p>
+      <w:pPr>
+        <w:spacing w:line="360" w:lineRule="auto"/>
+        <w:ind w:firstLine="709"/>
         <w:jc w:val="both"/>
       </w:pPr>
       <w:r>
@@ -31153,7 +31149,7 @@
     <w:p>
       <w:pPr>
         <w:spacing w:line="360" w:lineRule="auto"/>
-        <w:ind w:left="357" w:firstLine="352"/>
+        <w:ind w:firstLine="709"/>
         <w:jc w:val="both"/>
       </w:pPr>
       <w:r>
@@ -31354,7 +31350,7 @@
           <w:szCs w:val="28"/>
         </w:rPr>
       </w:pPr>
-      <w:bookmarkStart w:id="27" w:name="_Toc502001896"/>
+      <w:bookmarkStart w:id="28" w:name="_Toc502001896"/>
       <w:r>
         <w:rPr>
           <w:sz w:val="28"/>
@@ -31363,7 +31359,7 @@
         <w:lastRenderedPageBreak/>
         <w:t>Tesztelés</w:t>
       </w:r>
-      <w:bookmarkEnd w:id="27"/>
+      <w:bookmarkEnd w:id="28"/>
     </w:p>
     <w:p/>
     <w:p>
@@ -31794,7 +31790,7 @@
           <w:szCs w:val="28"/>
         </w:rPr>
       </w:pPr>
-      <w:bookmarkStart w:id="28" w:name="_Toc502001897"/>
+      <w:bookmarkStart w:id="29" w:name="_Toc502001897"/>
       <w:r>
         <w:rPr>
           <w:sz w:val="28"/>
@@ -31817,7 +31813,7 @@
         </w:rPr>
         <w:t xml:space="preserve"> és véleményezés</w:t>
       </w:r>
-      <w:bookmarkEnd w:id="28"/>
+      <w:bookmarkEnd w:id="29"/>
     </w:p>
     <w:p/>
     <w:p>
@@ -32061,11 +32057,11 @@
         </w:numPr>
         <w:jc w:val="center"/>
       </w:pPr>
-      <w:bookmarkStart w:id="29" w:name="_Toc502001898"/>
+      <w:bookmarkStart w:id="30" w:name="_Toc502001898"/>
       <w:r>
         <w:t>Irodalomjegyzék</w:t>
       </w:r>
-      <w:bookmarkEnd w:id="29"/>
+      <w:bookmarkEnd w:id="30"/>
     </w:p>
     <w:p>
       <w:pPr>
@@ -32293,17 +32289,7 @@
             <w:rFonts w:ascii="Times New Roman" w:hAnsi="Times New Roman"/>
             <w:color w:val="0070C0"/>
           </w:rPr>
-          <w:t>https:</w:t>
-        </w:r>
-        <w:bookmarkStart w:id="30" w:name="_GoBack"/>
-        <w:bookmarkEnd w:id="30"/>
-        <w:r>
-          <w:rPr>
-            <w:rStyle w:val="Internet-hivatkozs"/>
-            <w:rFonts w:ascii="Times New Roman" w:hAnsi="Times New Roman"/>
-            <w:color w:val="0070C0"/>
-          </w:rPr>
-          <w:t>//www.gnu.org/software/make/manual/html_node/Text-Functions.html</w:t>
+          <w:t>https://www.gnu.org/software/make/manual/html_node/Text-Functions.html</w:t>
         </w:r>
       </w:hyperlink>
     </w:p>
@@ -32689,7 +32675,7 @@
           <w:rPr>
             <w:noProof/>
           </w:rPr>
-          <w:t>49</w:t>
+          <w:t>15</w:t>
         </w:r>
         <w:r>
           <w:fldChar w:fldCharType="end"/>
@@ -32836,7 +32822,15 @@
       </w:r>
       <w:proofErr w:type="spellEnd"/>
       <w:r>
-        <w:t xml:space="preserve"> Interface vagyis grafikus kezelői felület</w:t>
+        <w:t xml:space="preserve"> </w:t>
+      </w:r>
+      <w:proofErr w:type="spellStart"/>
+      <w:r>
+        <w:t>Interface</w:t>
+      </w:r>
+      <w:proofErr w:type="spellEnd"/>
+      <w:r>
+        <w:t xml:space="preserve"> vagyis grafikus kezelői felület</w:t>
       </w:r>
     </w:p>
   </w:footnote>
@@ -33134,29 +33128,46 @@
     <w:pPr>
       <w:pStyle w:val="lfej"/>
       <w:spacing w:before="240"/>
+      <w:rPr>
+        <w:u w:val="single"/>
+      </w:rPr>
     </w:pPr>
     <w:r>
+      <w:rPr>
+        <w:u w:val="single"/>
+      </w:rPr>
       <w:fldChar w:fldCharType="begin"/>
     </w:r>
     <w:r>
+      <w:rPr>
+        <w:u w:val="single"/>
+      </w:rPr>
       <w:instrText xml:space="preserve"> STYLEREF  "Címsor 1"  \* MERGEFORMAT </w:instrText>
     </w:r>
     <w:r>
+      <w:rPr>
+        <w:u w:val="single"/>
+      </w:rPr>
       <w:fldChar w:fldCharType="separate"/>
     </w:r>
     <w:r>
       <w:rPr>
         <w:noProof/>
+        <w:u w:val="single"/>
       </w:rPr>
       <w:t>Bevezetés</w:t>
     </w:r>
     <w:r>
       <w:rPr>
         <w:noProof/>
+        <w:u w:val="single"/>
       </w:rPr>
       <w:fldChar w:fldCharType="end"/>
     </w:r>
     <w:r>
+      <w:rPr>
+        <w:u w:val="single"/>
+      </w:rPr>
       <w:t xml:space="preserve"> </w:t>
     </w:r>
   </w:p>
@@ -33388,7 +33399,7 @@
         <w:noProof/>
         <w:u w:val="single"/>
       </w:rPr>
-      <w:t>Program</w:t>
+      <w:t>Segédprogramok</w:t>
     </w:r>
     <w:r>
       <w:rPr>
@@ -33425,7 +33436,7 @@
         <w:noProof/>
         <w:u w:val="single"/>
       </w:rPr>
-      <w:t>Program befejezés</w:t>
+      <w:t>Git</w:t>
     </w:r>
     <w:r>
       <w:rPr>
@@ -38749,7 +38760,7 @@
 </file>
 
 <file path=customXml/itemProps1.xml><?xml version="1.0" encoding="utf-8"?>
-<ds:datastoreItem xmlns:ds="http://schemas.openxmlformats.org/officeDocument/2006/customXml" ds:itemID="{79FD49EF-888C-4B67-92EA-691403B23AAA}">
+<ds:datastoreItem xmlns:ds="http://schemas.openxmlformats.org/officeDocument/2006/customXml" ds:itemID="{A3C1CC74-6BE8-4E89-8226-68A764A89E40}">
   <ds:schemaRefs>
     <ds:schemaRef ds:uri="http://schemas.openxmlformats.org/officeDocument/2006/bibliography"/>
   </ds:schemaRefs>

</xml_diff>